<commit_message>
File Organization and Log Update
</commit_message>
<xml_diff>
--- a/Development Log for Microgravity Press Washing Machine.docx
+++ b/Development Log for Microgravity Press Washing Machine.docx
@@ -466,6 +466,60 @@
       </w:r>
       <w:r>
         <w:t>made a rough outline for the hatch and chamber bottom assembly, which I am getting dimensions for so I can cast a rough piece of stock for out of aluminum. I plan to machine this to proper specifications once I get back to school at SUNY Maritime to turn it down with a lathe.</w:t>
+      </w:r>
+    </w:p>
+    <w:p/>
+    <w:p>
+      <w:r>
+        <w:t>03/06/2024</w:t>
+      </w:r>
+    </w:p>
+    <w:p>
+      <w:r>
+        <w:t xml:space="preserve">Since my last update I improved my manufacturing capabilities through </w:t>
+      </w:r>
+      <w:r>
+        <w:t>lobbying and work at school. We now have an operational lab furnace which can reach temperatures of 1850 degrees F. This opens the possibility of casting components of the frame in the machine shop. This combined with improved access makes making various components much more feasible. With this, I plan to rough cast aluminum parts for the pistons, frame base assemblies, and some components of the drive train and then machine them to proper dimensions using the schools CNC router/lathe as needed. To connect the bases I plan to cut the stainless steel I acquired while working at Ironheart welding using a plasma cutter (also at ironheart welding). Other components will be 3D printed such as valve actuators, UI and electronics mounts, pipe supports, and other non-load-bearing components of the design.</w:t>
+      </w:r>
+    </w:p>
+    <w:p/>
+    <w:p>
+      <w:r>
+        <w:t>As mentioned above I now have better access to the school machine shop</w:t>
+      </w:r>
+      <w:r>
+        <w:t>, meaning I can now reasonably get access for an entire day and on weekends when I do not have obligations such as class</w:t>
+      </w:r>
+      <w:r>
+        <w:t>. This gives me room to make</w:t>
+      </w:r>
+      <w:r>
+        <w:t xml:space="preserve"> a clear and actionable plan for building the washing machine. Starting this weekend, I will be making molds for the rough casts made for the bases</w:t>
+      </w:r>
+      <w:r>
+        <w:t>, which will just be an open, rectangular mold welded from scrap steel in the machine shop.</w:t>
+      </w:r>
+    </w:p>
+    <w:p/>
+    <w:p>
+      <w:r>
+        <w:lastRenderedPageBreak/>
+        <w:t>With this, I have also began working with one of m</w:t>
+      </w:r>
+      <w:r>
+        <w:t xml:space="preserve">y former professors to start taking actionable steps towards the electronics and other </w:t>
+      </w:r>
+      <w:r>
+        <w:t>similar portions of the project</w:t>
+      </w:r>
+      <w:r>
+        <w:t>.</w:t>
+      </w:r>
+    </w:p>
+    <w:p/>
+    <w:p>
+      <w:r>
+        <w:t>For the electronics, I still need to approximate the load for a required motor size, but once this has been done, all the needed electronic components for the project will be ready for building.</w:t>
       </w:r>
     </w:p>
     <w:sectPr>

</xml_diff>